<commit_message>
Excel + skica sustava
</commit_message>
<xml_diff>
--- a/DOKUMENTACIJE/OPP_ProjektnaDokumentacija_v1.4.docx
+++ b/DOKUMENTACIJE/OPP_ProjektnaDokumentacija_v1.4.docx
@@ -963,6 +963,14 @@
           <w:color w:val="auto"/>
         </w:rPr>
         <w:t>, ispitivanje programskog rješenja</w:t>
+      </w:r>
+      <w:r>
+        <w:rPr>
+          <w:rStyle w:val="PopiszaduenjaChar"/>
+          <w:rFonts w:eastAsia="Arial"/>
+          <w:color w:val="auto"/>
+        </w:rPr>
+        <w:t>, skica sustava</w:t>
       </w:r>
     </w:p>
     <w:p>
@@ -5830,8 +5838,6 @@
               </w:rPr>
               <w:t>Dodani dio uputa i zaključak</w:t>
             </w:r>
-            <w:bookmarkStart w:id="4" w:name="_GoBack"/>
-            <w:bookmarkEnd w:id="4"/>
           </w:p>
         </w:tc>
         <w:tc>
@@ -6056,8 +6062,8 @@
           <w:color w:val="auto"/>
         </w:rPr>
       </w:pPr>
-      <w:bookmarkStart w:id="5" w:name="h.30j0zll" w:colFirst="0" w:colLast="0"/>
-      <w:bookmarkEnd w:id="5"/>
+      <w:bookmarkStart w:id="4" w:name="h.30j0zll" w:colFirst="0" w:colLast="0"/>
+      <w:bookmarkEnd w:id="4"/>
       <w:r>
         <w:rPr>
           <w:rFonts w:cs="Arial"/>
@@ -6077,9 +6083,9 @@
           <w:color w:val="auto"/>
         </w:rPr>
       </w:pPr>
-      <w:bookmarkStart w:id="6" w:name="_Toc403846020"/>
-      <w:bookmarkStart w:id="7" w:name="_Toc403846139"/>
-      <w:bookmarkStart w:id="8" w:name="_Toc408928069"/>
+      <w:bookmarkStart w:id="5" w:name="_Toc403846020"/>
+      <w:bookmarkStart w:id="6" w:name="_Toc403846139"/>
+      <w:bookmarkStart w:id="7" w:name="_Toc408928069"/>
       <w:r>
         <w:rPr>
           <w:color w:val="auto"/>
@@ -6087,9 +6093,9 @@
         <w:lastRenderedPageBreak/>
         <w:t>Opis projektnog zadatka</w:t>
       </w:r>
+      <w:bookmarkEnd w:id="5"/>
       <w:bookmarkEnd w:id="6"/>
       <w:bookmarkEnd w:id="7"/>
-      <w:bookmarkEnd w:id="8"/>
     </w:p>
     <w:p>
       <w:pPr>
@@ -6994,8 +7000,8 @@
           <w:color w:val="auto"/>
         </w:rPr>
       </w:pPr>
-      <w:bookmarkStart w:id="9" w:name="h.1fob9te" w:colFirst="0" w:colLast="0"/>
-      <w:bookmarkEnd w:id="9"/>
+      <w:bookmarkStart w:id="8" w:name="h.1fob9te" w:colFirst="0" w:colLast="0"/>
+      <w:bookmarkEnd w:id="8"/>
       <w:r>
         <w:rPr>
           <w:rFonts w:cs="Arial"/>
@@ -7015,9 +7021,9 @@
           <w:color w:val="auto"/>
         </w:rPr>
       </w:pPr>
-      <w:bookmarkStart w:id="10" w:name="_Toc403846021"/>
-      <w:bookmarkStart w:id="11" w:name="_Toc403846140"/>
-      <w:bookmarkStart w:id="12" w:name="_Toc408928070"/>
+      <w:bookmarkStart w:id="9" w:name="_Toc403846021"/>
+      <w:bookmarkStart w:id="10" w:name="_Toc403846140"/>
+      <w:bookmarkStart w:id="11" w:name="_Toc408928070"/>
       <w:r>
         <w:rPr>
           <w:color w:val="auto"/>
@@ -7025,9 +7031,9 @@
         <w:lastRenderedPageBreak/>
         <w:t>Rječnik pojmova</w:t>
       </w:r>
+      <w:bookmarkEnd w:id="9"/>
       <w:bookmarkEnd w:id="10"/>
       <w:bookmarkEnd w:id="11"/>
-      <w:bookmarkEnd w:id="12"/>
     </w:p>
     <w:p>
       <w:pPr>
@@ -7453,8 +7459,8 @@
         </w:rPr>
         <w:t>: Open source, objektno orijentirani framework napravljen tako da prati MVC PHP oblikovni obrazac.</w:t>
       </w:r>
-      <w:bookmarkStart w:id="13" w:name="h.3znysh7" w:colFirst="0" w:colLast="0"/>
-      <w:bookmarkEnd w:id="13"/>
+      <w:bookmarkStart w:id="12" w:name="h.3znysh7" w:colFirst="0" w:colLast="0"/>
+      <w:bookmarkEnd w:id="12"/>
       <w:r>
         <w:rPr>
           <w:rFonts w:cs="Arial"/>
@@ -7474,9 +7480,9 @@
           <w:color w:val="auto"/>
         </w:rPr>
       </w:pPr>
-      <w:bookmarkStart w:id="14" w:name="_Toc403846022"/>
-      <w:bookmarkStart w:id="15" w:name="_Toc403846141"/>
-      <w:bookmarkStart w:id="16" w:name="_Toc408928071"/>
+      <w:bookmarkStart w:id="13" w:name="_Toc403846022"/>
+      <w:bookmarkStart w:id="14" w:name="_Toc403846141"/>
+      <w:bookmarkStart w:id="15" w:name="_Toc408928071"/>
       <w:r>
         <w:rPr>
           <w:color w:val="auto"/>
@@ -7484,9 +7490,9 @@
         <w:lastRenderedPageBreak/>
         <w:t>Funkcionalni zahtjevi</w:t>
       </w:r>
+      <w:bookmarkEnd w:id="13"/>
       <w:bookmarkEnd w:id="14"/>
       <w:bookmarkEnd w:id="15"/>
-      <w:bookmarkEnd w:id="16"/>
     </w:p>
     <w:p>
       <w:pPr>
@@ -8813,8 +8819,8 @@
         </w:rPr>
         <w:t>interaktivan prikaz lokacija i informacija o svim parkiralištima</w:t>
       </w:r>
-      <w:bookmarkStart w:id="17" w:name="h.2et92p0" w:colFirst="0" w:colLast="0"/>
-      <w:bookmarkEnd w:id="17"/>
+      <w:bookmarkStart w:id="16" w:name="h.2et92p0" w:colFirst="0" w:colLast="0"/>
+      <w:bookmarkEnd w:id="16"/>
     </w:p>
     <w:p>
       <w:pPr>
@@ -8847,9 +8853,9 @@
           <w:color w:val="auto"/>
         </w:rPr>
       </w:pPr>
-      <w:bookmarkStart w:id="18" w:name="_Toc403846023"/>
-      <w:bookmarkStart w:id="19" w:name="_Toc403846142"/>
-      <w:bookmarkStart w:id="20" w:name="_Toc408928072"/>
+      <w:bookmarkStart w:id="17" w:name="_Toc403846023"/>
+      <w:bookmarkStart w:id="18" w:name="_Toc403846142"/>
+      <w:bookmarkStart w:id="19" w:name="_Toc408928072"/>
       <w:r>
         <w:rPr>
           <w:color w:val="auto"/>
@@ -8857,23 +8863,23 @@
         <w:lastRenderedPageBreak/>
         <w:t>Opis obrazaca uporabe</w:t>
       </w:r>
+      <w:bookmarkEnd w:id="17"/>
       <w:bookmarkEnd w:id="18"/>
       <w:bookmarkEnd w:id="19"/>
+    </w:p>
+    <w:p>
+      <w:pPr>
+        <w:rPr>
+          <w:rFonts w:cs="Arial"/>
+          <w:color w:val="auto"/>
+        </w:rPr>
+      </w:pPr>
+      <w:bookmarkStart w:id="20" w:name="OLE_LINK4"/>
+      <w:bookmarkStart w:id="21" w:name="OLE_LINK5"/>
+      <w:bookmarkStart w:id="22" w:name="OLE_LINK6"/>
       <w:bookmarkEnd w:id="20"/>
-    </w:p>
-    <w:p>
-      <w:pPr>
-        <w:rPr>
-          <w:rFonts w:cs="Arial"/>
-          <w:color w:val="auto"/>
-        </w:rPr>
-      </w:pPr>
-      <w:bookmarkStart w:id="21" w:name="OLE_LINK4"/>
-      <w:bookmarkStart w:id="22" w:name="OLE_LINK5"/>
-      <w:bookmarkStart w:id="23" w:name="OLE_LINK6"/>
       <w:bookmarkEnd w:id="21"/>
       <w:bookmarkEnd w:id="22"/>
-      <w:bookmarkEnd w:id="23"/>
       <w:r>
         <w:rPr>
           <w:rFonts w:cs="Arial"/>
@@ -17126,9 +17132,9 @@
           <w:color w:val="auto"/>
         </w:rPr>
       </w:pPr>
-      <w:bookmarkStart w:id="24" w:name="_Toc403846024"/>
-      <w:bookmarkStart w:id="25" w:name="_Toc403846143"/>
-      <w:bookmarkStart w:id="26" w:name="_Toc408928073"/>
+      <w:bookmarkStart w:id="23" w:name="_Toc403846024"/>
+      <w:bookmarkStart w:id="24" w:name="_Toc403846143"/>
+      <w:bookmarkStart w:id="25" w:name="_Toc408928073"/>
       <w:r>
         <w:rPr>
           <w:color w:val="auto"/>
@@ -17136,9 +17142,9 @@
         <w:lastRenderedPageBreak/>
         <w:t>Sekvencijski dijagrami</w:t>
       </w:r>
+      <w:bookmarkEnd w:id="23"/>
       <w:bookmarkEnd w:id="24"/>
       <w:bookmarkEnd w:id="25"/>
-      <w:bookmarkEnd w:id="26"/>
     </w:p>
     <w:p>
       <w:pPr>
@@ -23025,9 +23031,9 @@
           <w:color w:val="auto"/>
         </w:rPr>
       </w:pPr>
-      <w:bookmarkStart w:id="27" w:name="_Toc403846025"/>
-      <w:bookmarkStart w:id="28" w:name="_Toc403846144"/>
-      <w:bookmarkStart w:id="29" w:name="_Toc408928074"/>
+      <w:bookmarkStart w:id="26" w:name="_Toc403846025"/>
+      <w:bookmarkStart w:id="27" w:name="_Toc403846144"/>
+      <w:bookmarkStart w:id="28" w:name="_Toc408928074"/>
       <w:r>
         <w:rPr>
           <w:color w:val="auto"/>
@@ -23035,9 +23041,9 @@
         <w:lastRenderedPageBreak/>
         <w:t>Ostali zahtjevi</w:t>
       </w:r>
+      <w:bookmarkEnd w:id="26"/>
       <w:bookmarkEnd w:id="27"/>
       <w:bookmarkEnd w:id="28"/>
-      <w:bookmarkEnd w:id="29"/>
     </w:p>
     <w:p>
       <w:pPr>
@@ -23052,8 +23058,8 @@
           <w:color w:val="auto"/>
         </w:rPr>
       </w:pPr>
-      <w:bookmarkStart w:id="30" w:name="h.tyjcwt" w:colFirst="0" w:colLast="0"/>
-      <w:bookmarkEnd w:id="30"/>
+      <w:bookmarkStart w:id="29" w:name="h.tyjcwt" w:colFirst="0" w:colLast="0"/>
+      <w:bookmarkEnd w:id="29"/>
       <w:r>
         <w:rPr>
           <w:rFonts w:eastAsia="Arial"/>
@@ -23327,9 +23333,9 @@
           <w:color w:val="auto"/>
         </w:rPr>
       </w:pPr>
-      <w:bookmarkStart w:id="31" w:name="_Toc403846026"/>
-      <w:bookmarkStart w:id="32" w:name="_Toc403846145"/>
-      <w:bookmarkStart w:id="33" w:name="_Toc408928075"/>
+      <w:bookmarkStart w:id="30" w:name="_Toc403846026"/>
+      <w:bookmarkStart w:id="31" w:name="_Toc403846145"/>
+      <w:bookmarkStart w:id="32" w:name="_Toc408928075"/>
       <w:r>
         <w:rPr>
           <w:color w:val="auto"/>
@@ -23337,9 +23343,9 @@
         <w:lastRenderedPageBreak/>
         <w:t>Arhitektura i dizajn sustava</w:t>
       </w:r>
+      <w:bookmarkEnd w:id="30"/>
       <w:bookmarkEnd w:id="31"/>
       <w:bookmarkEnd w:id="32"/>
-      <w:bookmarkEnd w:id="33"/>
     </w:p>
     <w:p>
       <w:pPr>
@@ -23349,17 +23355,17 @@
           <w:numId w:val="51"/>
         </w:numPr>
       </w:pPr>
-      <w:bookmarkStart w:id="34" w:name="h.3dy6vkm" w:colFirst="0" w:colLast="0"/>
-      <w:bookmarkStart w:id="35" w:name="_Toc403846027"/>
-      <w:bookmarkStart w:id="36" w:name="_Toc403846146"/>
-      <w:bookmarkStart w:id="37" w:name="_Toc408928076"/>
+      <w:bookmarkStart w:id="33" w:name="h.3dy6vkm" w:colFirst="0" w:colLast="0"/>
+      <w:bookmarkStart w:id="34" w:name="_Toc403846027"/>
+      <w:bookmarkStart w:id="35" w:name="_Toc403846146"/>
+      <w:bookmarkStart w:id="36" w:name="_Toc408928076"/>
+      <w:bookmarkEnd w:id="33"/>
+      <w:r>
+        <w:t>Svrha, opći prioriteti i skica sustava</w:t>
+      </w:r>
       <w:bookmarkEnd w:id="34"/>
-      <w:r>
-        <w:t>Svrha, opći prioriteti i skica sustava</w:t>
-      </w:r>
       <w:bookmarkEnd w:id="35"/>
       <w:bookmarkEnd w:id="36"/>
-      <w:bookmarkEnd w:id="37"/>
     </w:p>
     <w:p>
       <w:pPr>
@@ -23369,15 +23375,15 @@
           <w:numId w:val="51"/>
         </w:numPr>
       </w:pPr>
-      <w:bookmarkStart w:id="38" w:name="_Toc403846028"/>
-      <w:bookmarkStart w:id="39" w:name="_Toc403846147"/>
-      <w:bookmarkStart w:id="40" w:name="_Toc408928077"/>
+      <w:bookmarkStart w:id="37" w:name="_Toc403846028"/>
+      <w:bookmarkStart w:id="38" w:name="_Toc403846147"/>
+      <w:bookmarkStart w:id="39" w:name="_Toc408928077"/>
       <w:r>
         <w:t>Web-aplikacija</w:t>
       </w:r>
+      <w:bookmarkEnd w:id="37"/>
       <w:bookmarkEnd w:id="38"/>
       <w:bookmarkEnd w:id="39"/>
-      <w:bookmarkEnd w:id="40"/>
     </w:p>
     <w:p>
       <w:pPr>
@@ -23922,6 +23928,188 @@
     </w:p>
     <w:p>
       <w:pPr>
+        <w:rPr>
+          <w:rFonts w:eastAsia="Arial" w:cs="Arial"/>
+          <w:color w:val="auto"/>
+          <w:szCs w:val="24"/>
+        </w:rPr>
+      </w:pPr>
+      <w:r>
+        <w:rPr>
+          <w:noProof/>
+        </w:rPr>
+        <mc:AlternateContent>
+          <mc:Choice Requires="wps">
+            <w:drawing>
+              <wp:anchor distT="0" distB="0" distL="114300" distR="114300" simplePos="0" relativeHeight="251752448" behindDoc="0" locked="0" layoutInCell="1" allowOverlap="1" wp14:anchorId="19E73FF8" wp14:editId="578DBF4B">
+                <wp:simplePos x="0" y="0"/>
+                <wp:positionH relativeFrom="column">
+                  <wp:posOffset>1696720</wp:posOffset>
+                </wp:positionH>
+                <wp:positionV relativeFrom="paragraph">
+                  <wp:posOffset>2355850</wp:posOffset>
+                </wp:positionV>
+                <wp:extent cx="2428875" cy="635"/>
+                <wp:effectExtent l="0" t="0" r="0" b="0"/>
+                <wp:wrapNone/>
+                <wp:docPr id="61" name="Text Box 61"/>
+                <wp:cNvGraphicFramePr/>
+                <a:graphic xmlns:a="http://schemas.openxmlformats.org/drawingml/2006/main">
+                  <a:graphicData uri="http://schemas.microsoft.com/office/word/2010/wordprocessingShape">
+                    <wps:wsp>
+                      <wps:cNvSpPr txBox="1"/>
+                      <wps:spPr>
+                        <a:xfrm>
+                          <a:off x="0" y="0"/>
+                          <a:ext cx="2428875" cy="635"/>
+                        </a:xfrm>
+                        <a:prstGeom prst="rect">
+                          <a:avLst/>
+                        </a:prstGeom>
+                        <a:solidFill>
+                          <a:prstClr val="white"/>
+                        </a:solidFill>
+                        <a:ln>
+                          <a:noFill/>
+                        </a:ln>
+                        <a:effectLst/>
+                      </wps:spPr>
+                      <wps:txbx>
+                        <w:txbxContent>
+                          <w:p>
+                            <w:pPr>
+                              <w:jc w:val="center"/>
+                            </w:pPr>
+                            <w:r>
+                              <w:rPr>
+                                <w:b/>
+                              </w:rPr>
+                              <w:t>Slika 6.1.1.</w:t>
+                            </w:r>
+                            <w:r>
+                              <w:t xml:space="preserve"> Skica sustava</w:t>
+                            </w:r>
+                          </w:p>
+                        </w:txbxContent>
+                      </wps:txbx>
+                      <wps:bodyPr rot="0" spcFirstLastPara="0" vertOverflow="overflow" horzOverflow="overflow" vert="horz" wrap="square" lIns="0" tIns="0" rIns="0" bIns="0" numCol="1" spcCol="0" rtlCol="0" fromWordArt="0" anchor="t" anchorCtr="0" forceAA="0" compatLnSpc="1">
+                        <a:prstTxWarp prst="textNoShape">
+                          <a:avLst/>
+                        </a:prstTxWarp>
+                        <a:spAutoFit/>
+                      </wps:bodyPr>
+                    </wps:wsp>
+                  </a:graphicData>
+                </a:graphic>
+              </wp:anchor>
+            </w:drawing>
+          </mc:Choice>
+          <mc:Fallback>
+            <w:pict>
+              <v:shapetype id="_x0000_t202" coordsize="21600,21600" o:spt="202" path="m,l,21600r21600,l21600,xe">
+                <v:stroke joinstyle="miter"/>
+                <v:path gradientshapeok="t" o:connecttype="rect"/>
+              </v:shapetype>
+              <v:shape id="Text Box 61" o:spid="_x0000_s1026" type="#_x0000_t202" style="position:absolute;left:0;text-align:left;margin-left:133.6pt;margin-top:185.5pt;width:191.25pt;height:.05pt;z-index:251752448;visibility:visible;mso-wrap-style:square;mso-wrap-distance-left:9pt;mso-wrap-distance-top:0;mso-wrap-distance-right:9pt;mso-wrap-distance-bottom:0;mso-position-horizontal:absolute;mso-position-horizontal-relative:text;mso-position-vertical:absolute;mso-position-vertical-relative:text;v-text-anchor:top" o:gfxdata="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" stroked="f">
+                <v:textbox style="mso-fit-shape-to-text:t" inset="0,0,0,0">
+                  <w:txbxContent>
+                    <w:p>
+                      <w:pPr>
+                        <w:jc w:val="center"/>
+                      </w:pPr>
+                      <w:r>
+                        <w:rPr>
+                          <w:b/>
+                        </w:rPr>
+                        <w:t>Slika 6.1.1.</w:t>
+                      </w:r>
+                      <w:r>
+                        <w:t xml:space="preserve"> Skica sustava</w:t>
+                      </w:r>
+                    </w:p>
+                  </w:txbxContent>
+                </v:textbox>
+              </v:shape>
+            </w:pict>
+          </mc:Fallback>
+        </mc:AlternateContent>
+      </w:r>
+      <w:r>
+        <w:rPr>
+          <w:rFonts w:eastAsia="Arial" w:cs="Arial"/>
+          <w:noProof/>
+          <w:color w:val="auto"/>
+          <w:szCs w:val="24"/>
+        </w:rPr>
+        <w:drawing>
+          <wp:anchor distT="0" distB="0" distL="114300" distR="114300" simplePos="0" relativeHeight="251750400" behindDoc="0" locked="0" layoutInCell="1" allowOverlap="1" wp14:anchorId="0699112E" wp14:editId="4CFE0E75">
+            <wp:simplePos x="0" y="0"/>
+            <wp:positionH relativeFrom="margin">
+              <wp:align>center</wp:align>
+            </wp:positionH>
+            <wp:positionV relativeFrom="paragraph">
+              <wp:posOffset>3175</wp:posOffset>
+            </wp:positionV>
+            <wp:extent cx="2428875" cy="2295525"/>
+            <wp:effectExtent l="0" t="0" r="9525" b="9525"/>
+            <wp:wrapTopAndBottom/>
+            <wp:docPr id="30" name="Picture 30" descr="F:\FER\OBLIKOVANJE PROGRAMSKE POTPORE\PROJEKT\skica sustava.png"/>
+            <wp:cNvGraphicFramePr>
+              <a:graphicFrameLocks xmlns:a="http://schemas.openxmlformats.org/drawingml/2006/main" noChangeAspect="1"/>
+            </wp:cNvGraphicFramePr>
+            <a:graphic xmlns:a="http://schemas.openxmlformats.org/drawingml/2006/main">
+              <a:graphicData uri="http://schemas.openxmlformats.org/drawingml/2006/picture">
+                <pic:pic xmlns:pic="http://schemas.openxmlformats.org/drawingml/2006/picture">
+                  <pic:nvPicPr>
+                    <pic:cNvPr id="0" name="Picture 1" descr="F:\FER\OBLIKOVANJE PROGRAMSKE POTPORE\PROJEKT\skica sustava.png"/>
+                    <pic:cNvPicPr>
+                      <a:picLocks noChangeAspect="1" noChangeArrowheads="1"/>
+                    </pic:cNvPicPr>
+                  </pic:nvPicPr>
+                  <pic:blipFill rotWithShape="1">
+                    <a:blip r:embed="rId32" cstate="print">
+                      <a:extLst>
+                        <a:ext uri="{28A0092B-C50C-407E-A947-70E740481C1C}">
+                          <a14:useLocalDpi xmlns:a14="http://schemas.microsoft.com/office/drawing/2010/main" val="0"/>
+                        </a:ext>
+                      </a:extLst>
+                    </a:blip>
+                    <a:srcRect l="12582" t="10174" r="45747" b="61966"/>
+                    <a:stretch/>
+                  </pic:blipFill>
+                  <pic:spPr bwMode="auto">
+                    <a:xfrm>
+                      <a:off x="0" y="0"/>
+                      <a:ext cx="2428875" cy="2295525"/>
+                    </a:xfrm>
+                    <a:prstGeom prst="rect">
+                      <a:avLst/>
+                    </a:prstGeom>
+                    <a:noFill/>
+                    <a:ln>
+                      <a:noFill/>
+                    </a:ln>
+                    <a:extLst>
+                      <a:ext uri="{53640926-AAD7-44D8-BBD7-CCE9431645EC}">
+                        <a14:shadowObscured xmlns:a14="http://schemas.microsoft.com/office/drawing/2010/main"/>
+                      </a:ext>
+                    </a:extLst>
+                  </pic:spPr>
+                </pic:pic>
+              </a:graphicData>
+            </a:graphic>
+            <wp14:sizeRelH relativeFrom="page">
+              <wp14:pctWidth>0</wp14:pctWidth>
+            </wp14:sizeRelH>
+            <wp14:sizeRelV relativeFrom="page">
+              <wp14:pctHeight>0</wp14:pctHeight>
+            </wp14:sizeRelV>
+          </wp:anchor>
+        </w:drawing>
+      </w:r>
+    </w:p>
+    <w:p>
+      <w:pPr>
         <w:jc w:val="left"/>
         <w:rPr>
           <w:rFonts w:eastAsia="Arial" w:cs="Arial"/>
@@ -23946,10 +24134,10 @@
           <w:numId w:val="51"/>
         </w:numPr>
       </w:pPr>
-      <w:bookmarkStart w:id="41" w:name="_Toc403763598"/>
-      <w:bookmarkStart w:id="42" w:name="_Toc403846029"/>
-      <w:bookmarkStart w:id="43" w:name="_Toc403846148"/>
-      <w:bookmarkStart w:id="44" w:name="_Toc408928078"/>
+      <w:bookmarkStart w:id="40" w:name="_Toc403763598"/>
+      <w:bookmarkStart w:id="41" w:name="_Toc403846029"/>
+      <w:bookmarkStart w:id="42" w:name="_Toc403846148"/>
+      <w:bookmarkStart w:id="43" w:name="_Toc408928078"/>
       <w:r>
         <w:rPr>
           <w:noProof/>
@@ -23979,7 +24167,7 @@
                     <pic:cNvPicPr/>
                   </pic:nvPicPr>
                   <pic:blipFill>
-                    <a:blip r:embed="rId32">
+                    <a:blip r:embed="rId33">
                       <a:extLst>
                         <a:ext uri="{28A0092B-C50C-407E-A947-70E740481C1C}">
                           <a14:useLocalDpi xmlns:a14="http://schemas.microsoft.com/office/drawing/2010/main" val="0"/>
@@ -24011,13 +24199,13 @@
           </wp:anchor>
         </w:drawing>
       </w:r>
+      <w:bookmarkEnd w:id="40"/>
+      <w:r>
+        <w:t>Baza podataka</w:t>
+      </w:r>
       <w:bookmarkEnd w:id="41"/>
-      <w:r>
-        <w:t>Baza podataka</w:t>
-      </w:r>
       <w:bookmarkEnd w:id="42"/>
       <w:bookmarkEnd w:id="43"/>
-      <w:bookmarkEnd w:id="44"/>
     </w:p>
     <w:p>
       <w:pPr>
@@ -24035,7 +24223,19 @@
         <w:rPr>
           <w:b/>
         </w:rPr>
-        <w:t>Slika 6.1.1.</w:t>
+        <w:t>Slika 6.1.</w:t>
+      </w:r>
+      <w:r>
+        <w:rPr>
+          <w:b/>
+        </w:rPr>
+        <w:t>2</w:t>
+      </w:r>
+      <w:r>
+        <w:rPr>
+          <w:b/>
+        </w:rPr>
+        <w:t>.</w:t>
       </w:r>
       <w:r>
         <w:t xml:space="preserve"> ER-model baze podataka</w:t>
@@ -24080,7 +24280,7 @@
                     </pic:cNvPicPr>
                   </pic:nvPicPr>
                   <pic:blipFill>
-                    <a:blip r:embed="rId33">
+                    <a:blip r:embed="rId34">
                       <a:extLst>
                         <a:ext uri="{28A0092B-C50C-407E-A947-70E740481C1C}">
                           <a14:useLocalDpi xmlns:a14="http://schemas.microsoft.com/office/drawing/2010/main" val="0"/>
@@ -24382,7 +24582,7 @@
                     </pic:cNvPicPr>
                   </pic:nvPicPr>
                   <pic:blipFill>
-                    <a:blip r:embed="rId34">
+                    <a:blip r:embed="rId35">
                       <a:extLst>
                         <a:ext uri="{28A0092B-C50C-407E-A947-70E740481C1C}">
                           <a14:useLocalDpi xmlns:a14="http://schemas.microsoft.com/office/drawing/2010/main" val="0"/>
@@ -25252,8 +25452,8 @@
           <w:color w:val="auto"/>
         </w:rPr>
       </w:pPr>
-      <w:bookmarkStart w:id="45" w:name="h.1t3h5sf" w:colFirst="0" w:colLast="0"/>
-      <w:bookmarkEnd w:id="45"/>
+      <w:bookmarkStart w:id="44" w:name="h.1t3h5sf" w:colFirst="0" w:colLast="0"/>
+      <w:bookmarkEnd w:id="44"/>
       <w:r>
         <w:rPr>
           <w:i/>
@@ -25285,7 +25485,7 @@
                     </pic:cNvPicPr>
                   </pic:nvPicPr>
                   <pic:blipFill>
-                    <a:blip r:embed="rId35">
+                    <a:blip r:embed="rId36">
                       <a:extLst>
                         <a:ext uri="{28A0092B-C50C-407E-A947-70E740481C1C}">
                           <a14:useLocalDpi xmlns:a14="http://schemas.microsoft.com/office/drawing/2010/main" val="0"/>
@@ -25725,7 +25925,7 @@
                     </pic:cNvPicPr>
                   </pic:nvPicPr>
                   <pic:blipFill>
-                    <a:blip r:embed="rId36">
+                    <a:blip r:embed="rId37">
                       <a:extLst>
                         <a:ext uri="{28A0092B-C50C-407E-A947-70E740481C1C}">
                           <a14:useLocalDpi xmlns:a14="http://schemas.microsoft.com/office/drawing/2010/main" val="0"/>
@@ -26485,7 +26685,7 @@
                     </pic:cNvPicPr>
                   </pic:nvPicPr>
                   <pic:blipFill>
-                    <a:blip r:embed="rId37">
+                    <a:blip r:embed="rId38">
                       <a:extLst>
                         <a:ext uri="{28A0092B-C50C-407E-A947-70E740481C1C}">
                           <a14:useLocalDpi xmlns:a14="http://schemas.microsoft.com/office/drawing/2010/main" val="0"/>
@@ -26563,7 +26763,7 @@
                     </pic:cNvPicPr>
                   </pic:nvPicPr>
                   <pic:blipFill>
-                    <a:blip r:embed="rId38">
+                    <a:blip r:embed="rId39">
                       <a:extLst>
                         <a:ext uri="{28A0092B-C50C-407E-A947-70E740481C1C}">
                           <a14:useLocalDpi xmlns:a14="http://schemas.microsoft.com/office/drawing/2010/main" val="0"/>
@@ -27486,9 +27686,9 @@
           <w:color w:val="auto"/>
         </w:rPr>
       </w:pPr>
-      <w:bookmarkStart w:id="46" w:name="_Toc403846030"/>
-      <w:bookmarkStart w:id="47" w:name="_Toc403846149"/>
-      <w:bookmarkStart w:id="48" w:name="_Toc408928079"/>
+      <w:bookmarkStart w:id="45" w:name="_Toc403846030"/>
+      <w:bookmarkStart w:id="46" w:name="_Toc403846149"/>
+      <w:bookmarkStart w:id="47" w:name="_Toc408928079"/>
       <w:r>
         <w:rPr>
           <w:color w:val="auto"/>
@@ -27496,9 +27696,9 @@
         <w:lastRenderedPageBreak/>
         <w:t>Dijagram razreda s opisom</w:t>
       </w:r>
+      <w:bookmarkEnd w:id="45"/>
       <w:bookmarkEnd w:id="46"/>
       <w:bookmarkEnd w:id="47"/>
-      <w:bookmarkEnd w:id="48"/>
     </w:p>
     <w:p>
       <w:pPr>
@@ -27701,7 +27901,7 @@
                     </pic:cNvPicPr>
                   </pic:nvPicPr>
                   <pic:blipFill>
-                    <a:blip r:embed="rId39">
+                    <a:blip r:embed="rId40">
                       <a:extLst>
                         <a:ext uri="{28A0092B-C50C-407E-A947-70E740481C1C}">
                           <a14:useLocalDpi xmlns:a14="http://schemas.microsoft.com/office/drawing/2010/main" val="0"/>
@@ -27972,22 +28172,11 @@
     </w:p>
     <w:p>
       <w:pPr>
-        <w:rPr>
-          <w:rFonts w:eastAsia="Arial"/>
-        </w:rPr>
-      </w:pPr>
-      <w:r>
-        <w:lastRenderedPageBreak/>
-        <w:br w:type="page"/>
-      </w:r>
-    </w:p>
-    <w:bookmarkStart w:id="49" w:name="_Toc403846031"/>
-    <w:bookmarkStart w:id="50" w:name="_Toc403846150"/>
-    <w:bookmarkStart w:id="51" w:name="_Toc408928080"/>
-    <w:p>
-      <w:pPr>
         <w:pStyle w:val="Podpodnaslovi2"/>
       </w:pPr>
+      <w:bookmarkStart w:id="48" w:name="_Toc403846031"/>
+      <w:bookmarkStart w:id="49" w:name="_Toc403846150"/>
+      <w:bookmarkStart w:id="50" w:name="_Toc408928080"/>
       <w:r>
         <w:rPr>
           <w:noProof/>
@@ -28039,7 +28228,19 @@
                               <w:rPr>
                                 <w:b/>
                               </w:rPr>
-                              <w:t xml:space="preserve">Slika 6.2.1. </w:t>
+                              <w:t>Slika 6.2.</w:t>
+                            </w:r>
+                            <w:r>
+                              <w:rPr>
+                                <w:b/>
+                              </w:rPr>
+                              <w:t>2</w:t>
+                            </w:r>
+                            <w:r>
+                              <w:rPr>
+                                <w:b/>
+                              </w:rPr>
+                              <w:t xml:space="preserve">. </w:t>
                             </w:r>
                             <w:r>
                               <w:t>Models</w:t>
@@ -28064,7 +28265,7 @@
           </mc:Choice>
           <mc:Fallback>
             <w:pict>
-              <v:shape id="Text Box 33" o:spid="_x0000_s1027" type="#_x0000_t202" style="position:absolute;left:0;text-align:left;margin-left:-39.55pt;margin-top:454.75pt;width:538.55pt;height:17.25pt;z-index:251747328;visibility:visible;mso-wrap-style:square;mso-height-percent:0;mso-wrap-distance-left:9pt;mso-wrap-distance-top:0;mso-wrap-distance-right:9pt;mso-wrap-distance-bottom:0;mso-position-horizontal:absolute;mso-position-horizontal-relative:text;mso-position-vertical:absolute;mso-position-vertical-relative:text;mso-height-percent:0;mso-height-relative:margin;v-text-anchor:top" o:gfxdata="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" stroked="f">
+              <v:shape id="Text Box 33" o:spid="_x0000_s1028" type="#_x0000_t202" style="position:absolute;left:0;text-align:left;margin-left:-39.55pt;margin-top:454.75pt;width:538.55pt;height:17.25pt;z-index:251747328;visibility:visible;mso-wrap-style:square;mso-height-percent:0;mso-wrap-distance-left:9pt;mso-wrap-distance-top:0;mso-wrap-distance-right:9pt;mso-wrap-distance-bottom:0;mso-position-horizontal:absolute;mso-position-horizontal-relative:text;mso-position-vertical:absolute;mso-position-vertical-relative:text;mso-height-percent:0;mso-height-relative:margin;v-text-anchor:top" o:gfxdata="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" stroked="f">
                 <v:textbox inset="0,0,0,0">
                   <w:txbxContent>
                     <w:p>
@@ -28075,7 +28276,19 @@
                         <w:rPr>
                           <w:b/>
                         </w:rPr>
-                        <w:t xml:space="preserve">Slika 6.2.1. </w:t>
+                        <w:t>Slika 6.2.</w:t>
+                      </w:r>
+                      <w:r>
+                        <w:rPr>
+                          <w:b/>
+                        </w:rPr>
+                        <w:t>2</w:t>
+                      </w:r>
+                      <w:r>
+                        <w:rPr>
+                          <w:b/>
+                        </w:rPr>
+                        <w:t xml:space="preserve">. </w:t>
                       </w:r>
                       <w:r>
                         <w:t>Models</w:t>
@@ -28092,16 +28305,16 @@
       <w:r>
         <w:t>Model</w:t>
       </w:r>
+      <w:bookmarkEnd w:id="48"/>
       <w:bookmarkEnd w:id="49"/>
+      <w:r>
+        <w:t>s</w:t>
+      </w:r>
       <w:bookmarkEnd w:id="50"/>
-      <w:r>
-        <w:t>s</w:t>
-      </w:r>
+    </w:p>
+    <w:p>
+      <w:bookmarkStart w:id="51" w:name="h.4d34og8" w:colFirst="0" w:colLast="0"/>
       <w:bookmarkEnd w:id="51"/>
-    </w:p>
-    <w:p>
-      <w:bookmarkStart w:id="52" w:name="h.4d34og8" w:colFirst="0" w:colLast="0"/>
-      <w:bookmarkEnd w:id="52"/>
       <w:r>
         <w:rPr>
           <w:noProof/>
@@ -28132,7 +28345,7 @@
                     </pic:cNvPicPr>
                   </pic:nvPicPr>
                   <pic:blipFill>
-                    <a:blip r:embed="rId40">
+                    <a:blip r:embed="rId41">
                       <a:extLst>
                         <a:ext uri="{28A0092B-C50C-407E-A947-70E740481C1C}">
                           <a14:useLocalDpi xmlns:a14="http://schemas.microsoft.com/office/drawing/2010/main" val="0"/>
@@ -29443,19 +29656,19 @@
       <w:pPr>
         <w:pStyle w:val="Podpodnaslovi2"/>
       </w:pPr>
-      <w:bookmarkStart w:id="53" w:name="_Toc403846032"/>
-      <w:bookmarkStart w:id="54" w:name="_Toc403846151"/>
-      <w:bookmarkStart w:id="55" w:name="_Toc408928081"/>
+      <w:bookmarkStart w:id="52" w:name="_Toc403846032"/>
+      <w:bookmarkStart w:id="53" w:name="_Toc403846151"/>
+      <w:bookmarkStart w:id="54" w:name="_Toc408928081"/>
       <w:r>
         <w:lastRenderedPageBreak/>
         <w:t>Controller</w:t>
       </w:r>
+      <w:bookmarkEnd w:id="52"/>
       <w:bookmarkEnd w:id="53"/>
+      <w:r>
+        <w:t>s</w:t>
+      </w:r>
       <w:bookmarkEnd w:id="54"/>
-      <w:r>
-        <w:t>s</w:t>
-      </w:r>
-      <w:bookmarkEnd w:id="55"/>
     </w:p>
     <w:p>
       <w:r>
@@ -29513,7 +29726,19 @@
                               <w:rPr>
                                 <w:b/>
                               </w:rPr>
-                              <w:t xml:space="preserve">Slika 6.2.2. </w:t>
+                              <w:t>Slika 6.2.</w:t>
+                            </w:r>
+                            <w:r>
+                              <w:rPr>
+                                <w:b/>
+                              </w:rPr>
+                              <w:t>3</w:t>
+                            </w:r>
+                            <w:r>
+                              <w:rPr>
+                                <w:b/>
+                              </w:rPr>
+                              <w:t xml:space="preserve">. </w:t>
                             </w:r>
                             <w:r>
                               <w:t>Controllers</w:t>
@@ -29535,7 +29760,7 @@
           </mc:Choice>
           <mc:Fallback>
             <w:pict>
-              <v:shape id="Text Box 60" o:spid="_x0000_s1028" type="#_x0000_t202" style="position:absolute;left:0;text-align:left;margin-left:-26.85pt;margin-top:149pt;width:538.55pt;height:25.85pt;z-index:251749376;visibility:visible;mso-wrap-style:square;mso-wrap-distance-left:9pt;mso-wrap-distance-top:0;mso-wrap-distance-right:9pt;mso-wrap-distance-bottom:0;mso-position-horizontal:absolute;mso-position-horizontal-relative:text;mso-position-vertical:absolute;mso-position-vertical-relative:text;v-text-anchor:top" o:gfxdata="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" stroked="f">
+              <v:shape id="Text Box 60" o:spid="_x0000_s1029" type="#_x0000_t202" style="position:absolute;left:0;text-align:left;margin-left:-26.85pt;margin-top:149pt;width:538.55pt;height:25.85pt;z-index:251749376;visibility:visible;mso-wrap-style:square;mso-wrap-distance-left:9pt;mso-wrap-distance-top:0;mso-wrap-distance-right:9pt;mso-wrap-distance-bottom:0;mso-position-horizontal:absolute;mso-position-horizontal-relative:text;mso-position-vertical:absolute;mso-position-vertical-relative:text;v-text-anchor:top" o:gfxdata="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" stroked="f">
                 <v:textbox style="mso-fit-shape-to-text:t" inset="0,0,0,0">
                   <w:txbxContent>
                     <w:p>
@@ -29546,7 +29771,19 @@
                         <w:rPr>
                           <w:b/>
                         </w:rPr>
-                        <w:t xml:space="preserve">Slika 6.2.2. </w:t>
+                        <w:t>Slika 6.2.</w:t>
+                      </w:r>
+                      <w:r>
+                        <w:rPr>
+                          <w:b/>
+                        </w:rPr>
+                        <w:t>3</w:t>
+                      </w:r>
+                      <w:r>
+                        <w:rPr>
+                          <w:b/>
+                        </w:rPr>
+                        <w:t xml:space="preserve">. </w:t>
                       </w:r>
                       <w:r>
                         <w:t>Controllers</w:t>
@@ -29586,7 +29823,7 @@
                     </pic:cNvPicPr>
                   </pic:nvPicPr>
                   <pic:blipFill>
-                    <a:blip r:embed="rId41">
+                    <a:blip r:embed="rId42">
                       <a:extLst>
                         <a:ext uri="{28A0092B-C50C-407E-A947-70E740481C1C}">
                           <a14:useLocalDpi xmlns:a14="http://schemas.microsoft.com/office/drawing/2010/main" val="0"/>
@@ -30591,9 +30828,9 @@
       <w:pPr>
         <w:pStyle w:val="Podpodnaslovi2"/>
       </w:pPr>
-      <w:bookmarkStart w:id="56" w:name="_Toc403846033"/>
-      <w:bookmarkStart w:id="57" w:name="_Toc403846152"/>
-      <w:bookmarkStart w:id="58" w:name="_Toc408928082"/>
+      <w:bookmarkStart w:id="55" w:name="_Toc403846033"/>
+      <w:bookmarkStart w:id="56" w:name="_Toc403846152"/>
+      <w:bookmarkStart w:id="57" w:name="_Toc408928082"/>
       <w:r>
         <w:rPr>
           <w:noProof/>
@@ -30626,7 +30863,7 @@
                     </pic:cNvPicPr>
                   </pic:nvPicPr>
                   <pic:blipFill>
-                    <a:blip r:embed="rId42">
+                    <a:blip r:embed="rId43">
                       <a:extLst>
                         <a:ext uri="{28A0092B-C50C-407E-A947-70E740481C1C}">
                           <a14:useLocalDpi xmlns:a14="http://schemas.microsoft.com/office/drawing/2010/main" val="0"/>
@@ -30666,12 +30903,12 @@
       <w:r>
         <w:t>Helper</w:t>
       </w:r>
+      <w:bookmarkEnd w:id="55"/>
       <w:bookmarkEnd w:id="56"/>
+      <w:r>
+        <w:t>s</w:t>
+      </w:r>
       <w:bookmarkEnd w:id="57"/>
-      <w:r>
-        <w:t>s</w:t>
-      </w:r>
-      <w:bookmarkEnd w:id="58"/>
     </w:p>
     <w:p>
       <w:pPr>
@@ -30681,7 +30918,19 @@
         <w:rPr>
           <w:b/>
         </w:rPr>
-        <w:t xml:space="preserve">Slika 6.2.3. </w:t>
+        <w:t>Slika 6.2.</w:t>
+      </w:r>
+      <w:r>
+        <w:rPr>
+          <w:b/>
+        </w:rPr>
+        <w:t>4</w:t>
+      </w:r>
+      <w:r>
+        <w:rPr>
+          <w:b/>
+        </w:rPr>
+        <w:t xml:space="preserve">. </w:t>
       </w:r>
       <w:r>
         <w:t>Helper</w:t>
@@ -30837,8 +31086,8 @@
       <w:pPr>
         <w:pStyle w:val="Dijagramrazreda"/>
         <w:sectPr>
-          <w:headerReference w:type="default" r:id="rId43"/>
-          <w:footerReference w:type="default" r:id="rId44"/>
+          <w:headerReference w:type="default" r:id="rId44"/>
+          <w:footerReference w:type="default" r:id="rId45"/>
           <w:pgSz w:w="11905" w:h="16837"/>
           <w:pgMar w:top="1418" w:right="1361" w:bottom="1418" w:left="1361" w:header="720" w:footer="0" w:gutter="0"/>
           <w:cols w:space="720"/>
@@ -30856,9 +31105,9 @@
           <w:color w:val="auto"/>
         </w:rPr>
       </w:pPr>
-      <w:bookmarkStart w:id="59" w:name="_Toc403846034"/>
-      <w:bookmarkStart w:id="60" w:name="_Toc403846153"/>
-      <w:bookmarkStart w:id="61" w:name="_Toc408928083"/>
+      <w:bookmarkStart w:id="58" w:name="_Toc403846034"/>
+      <w:bookmarkStart w:id="59" w:name="_Toc403846153"/>
+      <w:bookmarkStart w:id="60" w:name="_Toc408928083"/>
       <w:r>
         <w:rPr>
           <w:color w:val="auto"/>
@@ -30866,21 +31115,26 @@
         <w:lastRenderedPageBreak/>
         <w:t>Dijagram objekata</w:t>
       </w:r>
+      <w:bookmarkEnd w:id="58"/>
       <w:bookmarkEnd w:id="59"/>
       <w:bookmarkEnd w:id="60"/>
+    </w:p>
+    <w:p>
+      <w:pPr>
+        <w:pStyle w:val="Naslovneprikazati"/>
+      </w:pPr>
+      <w:r>
+        <w:t>Opis dijagrama objekata</w:t>
+      </w:r>
+    </w:p>
+    <w:p>
+      <w:r>
+        <w:t>Na slici 6.3.1. prikazan je dijagram objekata u trenutku kad je administrator stvorio parkiralište s 500 mjesta koje je pridruženo tvrtci Gradski P</w:t>
+      </w:r>
+      <w:bookmarkStart w:id="61" w:name="_GoBack"/>
       <w:bookmarkEnd w:id="61"/>
-    </w:p>
-    <w:p>
-      <w:pPr>
-        <w:pStyle w:val="Naslovneprikazati"/>
-      </w:pPr>
-      <w:r>
-        <w:t>Opis dijagrama objekata</w:t>
-      </w:r>
-    </w:p>
-    <w:p>
-      <w:r>
-        <w:t>Na slici 6.3.1. prikazan je dijagram objekata u trenutku kad je administrator stvorio parkiralište s 500 mjesta koje je pridruženo tvrtci Gradski Parking d.o.o. i nakon blokiranja klijenta pod imenom Hacker Blokić. U istom je trenutku klijent John Cash na odabranom parkiralištu jednokratno rezervirao parkirališno mjesto, dok je klijent Andy Bogut na istom parkiralištu otkazao svoju trajnu rezervaciju. Njihovim je rezervacijama u tom trenutku promijenjen broj slobodnih mjesta. Poznata je i lokacija svakog parkirališta i tvrtke.</w:t>
+      <w:r>
+        <w:t>arking d.o.o. i nakon blokiranja klijenta pod imenom Hacker Blokić. U istom je trenutku klijent John Cash na odabranom parkiralištu jednokratno rezervirao parkirališno mjesto, dok je klijent Andy Bogut na istom parkiralištu otkazao svoju trajnu rezervaciju. Njihovim je rezervacijama u tom trenutku promijenjen broj slobodnih mjesta. Poznata je i lokacija svakog parkirališta i tvrtke.</w:t>
       </w:r>
     </w:p>
     <w:p>
@@ -30932,7 +31186,7 @@
                     </pic:cNvPicPr>
                   </pic:nvPicPr>
                   <pic:blipFill>
-                    <a:blip r:embed="rId45">
+                    <a:blip r:embed="rId46">
                       <a:extLst>
                         <a:ext uri="{28A0092B-C50C-407E-A947-70E740481C1C}">
                           <a14:useLocalDpi xmlns:a14="http://schemas.microsoft.com/office/drawing/2010/main" val="0"/>
@@ -31078,7 +31332,7 @@
                     </pic:cNvPicPr>
                   </pic:nvPicPr>
                   <pic:blipFill>
-                    <a:blip r:embed="rId46" cstate="print">
+                    <a:blip r:embed="rId47" cstate="print">
                       <a:extLst>
                         <a:ext uri="{28A0092B-C50C-407E-A947-70E740481C1C}">
                           <a14:useLocalDpi xmlns:a14="http://schemas.microsoft.com/office/drawing/2010/main" val="0"/>
@@ -31386,7 +31640,7 @@
                     <pic:cNvPicPr/>
                   </pic:nvPicPr>
                   <pic:blipFill>
-                    <a:blip r:embed="rId47" cstate="print">
+                    <a:blip r:embed="rId48" cstate="print">
                       <a:extLst>
                         <a:ext uri="{28A0092B-C50C-407E-A947-70E740481C1C}">
                           <a14:useLocalDpi xmlns:a14="http://schemas.microsoft.com/office/drawing/2010/main" val="0"/>
@@ -31652,7 +31906,7 @@
                     <pic:cNvPicPr/>
                   </pic:nvPicPr>
                   <pic:blipFill>
-                    <a:blip r:embed="rId48" cstate="print">
+                    <a:blip r:embed="rId49" cstate="print">
                       <a:extLst>
                         <a:ext uri="{28A0092B-C50C-407E-A947-70E740481C1C}">
                           <a14:useLocalDpi xmlns:a14="http://schemas.microsoft.com/office/drawing/2010/main" val="0"/>
@@ -31958,7 +32212,7 @@
                     <pic:cNvPicPr/>
                   </pic:nvPicPr>
                   <pic:blipFill>
-                    <a:blip r:embed="rId49" cstate="print">
+                    <a:blip r:embed="rId50" cstate="print">
                       <a:extLst>
                         <a:ext uri="{28A0092B-C50C-407E-A947-70E740481C1C}">
                           <a14:useLocalDpi xmlns:a14="http://schemas.microsoft.com/office/drawing/2010/main" val="0"/>
@@ -32245,7 +32499,7 @@
                     <pic:cNvPicPr/>
                   </pic:nvPicPr>
                   <pic:blipFill>
-                    <a:blip r:embed="rId50" cstate="print">
+                    <a:blip r:embed="rId51" cstate="print">
                       <a:extLst>
                         <a:ext uri="{28A0092B-C50C-407E-A947-70E740481C1C}">
                           <a14:useLocalDpi xmlns:a14="http://schemas.microsoft.com/office/drawing/2010/main" val="0"/>
@@ -32431,7 +32685,7 @@
                     <pic:cNvPicPr/>
                   </pic:nvPicPr>
                   <pic:blipFill>
-                    <a:blip r:embed="rId51" cstate="print">
+                    <a:blip r:embed="rId52" cstate="print">
                       <a:extLst>
                         <a:ext uri="{28A0092B-C50C-407E-A947-70E740481C1C}">
                           <a14:useLocalDpi xmlns:a14="http://schemas.microsoft.com/office/drawing/2010/main" val="0"/>
@@ -32717,7 +32971,7 @@
                     <pic:cNvPicPr/>
                   </pic:nvPicPr>
                   <pic:blipFill>
-                    <a:blip r:embed="rId52" cstate="print">
+                    <a:blip r:embed="rId53" cstate="print">
                       <a:extLst>
                         <a:ext uri="{28A0092B-C50C-407E-A947-70E740481C1C}">
                           <a14:useLocalDpi xmlns:a14="http://schemas.microsoft.com/office/drawing/2010/main" val="0"/>
@@ -33526,7 +33780,7 @@
                     </pic:cNvPicPr>
                   </pic:nvPicPr>
                   <pic:blipFill>
-                    <a:blip r:embed="rId53">
+                    <a:blip r:embed="rId54">
                       <a:extLst>
                         <a:ext uri="{28A0092B-C50C-407E-A947-70E740481C1C}">
                           <a14:useLocalDpi xmlns:a14="http://schemas.microsoft.com/office/drawing/2010/main" val="0"/>
@@ -33736,7 +33990,7 @@
                     </pic:cNvPicPr>
                   </pic:nvPicPr>
                   <pic:blipFill>
-                    <a:blip r:embed="rId54">
+                    <a:blip r:embed="rId55">
                       <a:extLst>
                         <a:ext uri="{28A0092B-C50C-407E-A947-70E740481C1C}">
                           <a14:useLocalDpi xmlns:a14="http://schemas.microsoft.com/office/drawing/2010/main" val="0"/>
@@ -33791,7 +34045,7 @@
       <w:r>
         <w:t xml:space="preserve"> slijediti sljedeću poveznicu: </w:t>
       </w:r>
-      <w:hyperlink r:id="rId55" w:history="1">
+      <w:hyperlink r:id="rId56" w:history="1">
         <w:r>
           <w:rPr>
             <w:rStyle w:val="Hyperlink"/>
@@ -34032,7 +34286,7 @@
                     </pic:cNvPicPr>
                   </pic:nvPicPr>
                   <pic:blipFill rotWithShape="1">
-                    <a:blip r:embed="rId56">
+                    <a:blip r:embed="rId57">
                       <a:extLst>
                         <a:ext uri="{28A0092B-C50C-407E-A947-70E740481C1C}">
                           <a14:useLocalDpi xmlns:a14="http://schemas.microsoft.com/office/drawing/2010/main" val="0"/>
@@ -34431,7 +34685,7 @@
                     </pic:cNvPicPr>
                   </pic:nvPicPr>
                   <pic:blipFill>
-                    <a:blip r:embed="rId57">
+                    <a:blip r:embed="rId58">
                       <a:extLst>
                         <a:ext uri="{28A0092B-C50C-407E-A947-70E740481C1C}">
                           <a14:useLocalDpi xmlns:a14="http://schemas.microsoft.com/office/drawing/2010/main" val="0"/>
@@ -34519,7 +34773,7 @@
                     </pic:cNvPicPr>
                   </pic:nvPicPr>
                   <pic:blipFill>
-                    <a:blip r:embed="rId58">
+                    <a:blip r:embed="rId59">
                       <a:extLst>
                         <a:ext uri="{28A0092B-C50C-407E-A947-70E740481C1C}">
                           <a14:useLocalDpi xmlns:a14="http://schemas.microsoft.com/office/drawing/2010/main" val="0"/>
@@ -34853,7 +35107,7 @@
                     </pic:cNvPicPr>
                   </pic:nvPicPr>
                   <pic:blipFill>
-                    <a:blip r:embed="rId59">
+                    <a:blip r:embed="rId60">
                       <a:extLst>
                         <a:ext uri="{28A0092B-C50C-407E-A947-70E740481C1C}">
                           <a14:useLocalDpi xmlns:a14="http://schemas.microsoft.com/office/drawing/2010/main" val="0"/>
@@ -36092,7 +36346,7 @@
         </w:rPr>
         <w:t xml:space="preserve">Oblikovanje programske potpore, FER ZEMRIS, </w:t>
       </w:r>
-      <w:hyperlink r:id="rId60">
+      <w:hyperlink r:id="rId61">
         <w:r>
           <w:rPr>
             <w:rStyle w:val="Hyperlink"/>
@@ -36101,7 +36355,7 @@
           <w:t>http://www.fer.hr/predmet/opp</w:t>
         </w:r>
       </w:hyperlink>
-      <w:hyperlink r:id="rId61"/>
+      <w:hyperlink r:id="rId62"/>
     </w:p>
     <w:p>
       <w:pPr>
@@ -36124,7 +36378,7 @@
         </w:rPr>
         <w:t xml:space="preserve">Oblikovanje programske potpore, FER ZEMRIS, </w:t>
       </w:r>
-      <w:hyperlink r:id="rId62">
+      <w:hyperlink r:id="rId63">
         <w:r>
           <w:rPr>
             <w:rStyle w:val="Hyperlink"/>
@@ -36133,7 +36387,7 @@
           <w:t>http://www.zemris.fer.hr/predmeti/opp</w:t>
         </w:r>
       </w:hyperlink>
-      <w:hyperlink r:id="rId63"/>
+      <w:hyperlink r:id="rId64"/>
     </w:p>
     <w:p>
       <w:pPr>
@@ -36182,7 +36436,7 @@
         </w:rPr>
         <w:t xml:space="preserve">ArgoUML, </w:t>
       </w:r>
-      <w:hyperlink r:id="rId64">
+      <w:hyperlink r:id="rId65">
         <w:r>
           <w:rPr>
             <w:rStyle w:val="Hyperlink"/>
@@ -36210,7 +36464,7 @@
       <w:r>
         <w:t xml:space="preserve">PHP, </w:t>
       </w:r>
-      <w:hyperlink r:id="rId65" w:history="1">
+      <w:hyperlink r:id="rId66" w:history="1">
         <w:r>
           <w:rPr>
             <w:rStyle w:val="Hyperlink"/>
@@ -36246,7 +36500,7 @@
         </w:rPr>
         <w:t xml:space="preserve">Apache HTTP Server, </w:t>
       </w:r>
-      <w:hyperlink r:id="rId66" w:history="1">
+      <w:hyperlink r:id="rId67" w:history="1">
         <w:r>
           <w:rPr>
             <w:rStyle w:val="Hyperlink"/>
@@ -36283,7 +36537,7 @@
         </w:rPr>
         <w:t xml:space="preserve">MySQL, </w:t>
       </w:r>
-      <w:hyperlink r:id="rId67" w:history="1">
+      <w:hyperlink r:id="rId68" w:history="1">
         <w:r>
           <w:rPr>
             <w:rStyle w:val="Hyperlink"/>
@@ -36320,7 +36574,7 @@
         </w:rPr>
         <w:t xml:space="preserve">Google Maps, </w:t>
       </w:r>
-      <w:hyperlink r:id="rId68" w:history="1">
+      <w:hyperlink r:id="rId69" w:history="1">
         <w:r>
           <w:rPr>
             <w:rStyle w:val="Hyperlink"/>
@@ -37363,7 +37617,7 @@
       <w:rPr>
         <w:noProof/>
       </w:rPr>
-      <w:t>5</w:t>
+      <w:t>59</w:t>
     </w:r>
     <w:r>
       <w:fldChar w:fldCharType="end"/>
@@ -37388,7 +37642,7 @@
       <w:rPr>
         <w:noProof/>
       </w:rPr>
-      <w:t>89</w:t>
+      <w:t>88</w:t>
     </w:r>
     <w:r>
       <w:fldChar w:fldCharType="end"/>
@@ -47930,7 +48184,7 @@
   <a:extraClrSchemeLst/>
   <a:extLst>
     <a:ext uri="{05A4C25C-085E-4340-85A3-A5531E510DB2}">
-      <thm15:themeFamily xmlns:thm15="http://schemas.microsoft.com/office/thememl/2012/main" xmlns="" name="Office Theme" id="{62F939B6-93AF-4DB8-9C6B-D6C7DFDC589F}" vid="{4A3C46E8-61CC-4603-A589-7422A47A8E4A}"/>
+      <thm15:themeFamily xmlns="" xmlns:thm15="http://schemas.microsoft.com/office/thememl/2012/main" name="Office Theme" id="{62F939B6-93AF-4DB8-9C6B-D6C7DFDC589F}" vid="{4A3C46E8-61CC-4603-A589-7422A47A8E4A}"/>
     </a:ext>
   </a:extLst>
 </a:theme>
@@ -47941,7 +48195,7 @@
 </file>
 
 <file path=customXml/itemProps1.xml><?xml version="1.0" encoding="utf-8"?>
-<ds:datastoreItem xmlns:ds="http://schemas.openxmlformats.org/officeDocument/2006/customXml" ds:itemID="{BDD70F07-3D89-4E69-B774-293099B8CB05}">
+<ds:datastoreItem xmlns:ds="http://schemas.openxmlformats.org/officeDocument/2006/customXml" ds:itemID="{EC99F603-F250-4D92-8531-1953706BD6DE}">
   <ds:schemaRefs>
     <ds:schemaRef ds:uri="http://schemas.openxmlformats.org/officeDocument/2006/bibliography"/>
   </ds:schemaRefs>

</xml_diff>